<commit_message>
Avance Drazamed Nuevos textos en la pagina de inicio Nueva funcion para pruebas de email Primera version Cookie consent
</commit_message>
<xml_diff>
--- a/Documento de requerimientos legales DRAZAMED.docx
+++ b/Documento de requerimientos legales DRAZAMED.docx
@@ -168,7 +168,7 @@
       <w:tblGrid>
         <w:gridCol w:w="2942"/>
         <w:gridCol w:w="3716"/>
-        <w:gridCol w:w="4742"/>
+        <w:gridCol w:w="6217"/>
       </w:tblGrid>
       <w:tr>
         <w:tc>
@@ -447,6 +447,180 @@
                 <w:szCs w:val="24"/>
               </w:rPr>
             </w:pPr>
+            <w:r>
+              <w:rPr>
+                <w:rFonts w:ascii="Arial Narrow" w:hAnsi="Arial Narrow"/>
+                <w:b/>
+                <w:sz w:val="24"/>
+                <w:szCs w:val="24"/>
+              </w:rPr>
+              <w:t>OK.</w:t>
+            </w:r>
+          </w:p>
+          <w:p>
+            <w:pPr>
+              <w:rPr>
+                <w:rFonts w:ascii="Arial Narrow" w:hAnsi="Arial Narrow"/>
+                <w:bCs/>
+                <w:sz w:val="24"/>
+                <w:szCs w:val="24"/>
+              </w:rPr>
+            </w:pPr>
+            <w:r>
+              <w:rPr>
+                <w:rFonts w:ascii="Arial Narrow" w:hAnsi="Arial Narrow"/>
+                <w:bCs/>
+                <w:sz w:val="24"/>
+                <w:szCs w:val="24"/>
+              </w:rPr>
+              <w:t xml:space="preserve">Se adiciono NIT al logo </w:t>
+            </w:r>
+            <w:r>
+              <w:rPr>
+                <w:rFonts w:ascii="Arial Narrow" w:hAnsi="Arial Narrow"/>
+                <w:bCs/>
+                <w:sz w:val="24"/>
+                <w:szCs w:val="24"/>
+              </w:rPr>
+              <w:t>arriba a la izquierda</w:t>
+            </w:r>
+          </w:p>
+          <w:p>
+            <w:pPr>
+              <w:rPr>
+                <w:rFonts w:ascii="Arial Narrow" w:hAnsi="Arial Narrow"/>
+                <w:bCs/>
+                <w:sz w:val="24"/>
+                <w:szCs w:val="24"/>
+              </w:rPr>
+            </w:pPr>
+            <w:r>
+              <w:rPr>
+                <w:rFonts w:ascii="Arial Narrow" w:hAnsi="Arial Narrow"/>
+                <w:bCs/>
+                <w:sz w:val="24"/>
+                <w:szCs w:val="24"/>
+              </w:rPr>
+              <w:t>Se adiciono un footer (pie de pagina cuando se ha realizado login)</w:t>
+            </w:r>
+          </w:p>
+          <w:p>
+            <w:pPr>
+              <w:rPr>
+                <w:rFonts w:ascii="Arial Narrow" w:hAnsi="Arial Narrow"/>
+                <w:bCs/>
+                <w:sz w:val="24"/>
+                <w:szCs w:val="24"/>
+              </w:rPr>
+            </w:pPr>
+          </w:p>
+          <w:p>
+            <w:pPr>
+              <w:rPr>
+                <w:rFonts w:ascii="Arial Narrow" w:hAnsi="Arial Narrow"/>
+                <w:bCs/>
+                <w:sz w:val="24"/>
+                <w:szCs w:val="24"/>
+              </w:rPr>
+            </w:pPr>
+            <w:r>
+              <w:rPr>
+                <w:rFonts w:ascii="Arial Narrow" w:hAnsi="Arial Narrow"/>
+                <w:bCs/>
+                <w:noProof/>
+                <w:sz w:val="24"/>
+                <w:szCs w:val="24"/>
+              </w:rPr>
+              <w:drawing>
+                <wp:inline distT="0" distB="0" distL="0" distR="0" wp14:anchorId="41084BD4" wp14:editId="3257BF1F">
+                  <wp:extent cx="1652809" cy="534572"/>
+                  <wp:effectExtent l="0" t="0" r="0" b="0"/>
+                  <wp:docPr id="3" name="Imagen 3"/>
+                  <wp:cNvGraphicFramePr>
+                    <a:graphicFrameLocks xmlns:a="http://schemas.openxmlformats.org/drawingml/2006/main" noChangeAspect="1"/>
+                  </wp:cNvGraphicFramePr>
+                  <a:graphic xmlns:a="http://schemas.openxmlformats.org/drawingml/2006/main">
+                    <a:graphicData uri="http://schemas.openxmlformats.org/drawingml/2006/picture">
+                      <pic:pic xmlns:pic="http://schemas.openxmlformats.org/drawingml/2006/picture">
+                        <pic:nvPicPr>
+                          <pic:cNvPr id="1" name=""/>
+                          <pic:cNvPicPr/>
+                        </pic:nvPicPr>
+                        <pic:blipFill>
+                          <a:blip r:embed="rId5"/>
+                          <a:stretch>
+                            <a:fillRect/>
+                          </a:stretch>
+                        </pic:blipFill>
+                        <pic:spPr>
+                          <a:xfrm>
+                            <a:off x="0" y="0"/>
+                            <a:ext cx="1697469" cy="549017"/>
+                          </a:xfrm>
+                          <a:prstGeom prst="rect">
+                            <a:avLst/>
+                          </a:prstGeom>
+                        </pic:spPr>
+                      </pic:pic>
+                    </a:graphicData>
+                  </a:graphic>
+                </wp:inline>
+              </w:drawing>
+            </w:r>
+          </w:p>
+          <w:p>
+            <w:pPr>
+              <w:rPr>
+                <w:rFonts w:ascii="Arial Narrow" w:hAnsi="Arial Narrow"/>
+                <w:bCs/>
+                <w:sz w:val="24"/>
+                <w:szCs w:val="24"/>
+              </w:rPr>
+            </w:pPr>
+            <w:r>
+              <w:rPr>
+                <w:rFonts w:ascii="Arial Narrow" w:hAnsi="Arial Narrow"/>
+                <w:bCs/>
+                <w:noProof/>
+                <w:sz w:val="24"/>
+                <w:szCs w:val="24"/>
+              </w:rPr>
+              <w:drawing>
+                <wp:inline distT="0" distB="0" distL="0" distR="0" wp14:anchorId="44F133FE" wp14:editId="0EB03D5E">
+                  <wp:extent cx="3616472" cy="709614"/>
+                  <wp:effectExtent l="0" t="0" r="3175" b="1905"/>
+                  <wp:docPr id="2" name="Imagen 2"/>
+                  <wp:cNvGraphicFramePr>
+                    <a:graphicFrameLocks xmlns:a="http://schemas.openxmlformats.org/drawingml/2006/main" noChangeAspect="1"/>
+                  </wp:cNvGraphicFramePr>
+                  <a:graphic xmlns:a="http://schemas.openxmlformats.org/drawingml/2006/main">
+                    <a:graphicData uri="http://schemas.openxmlformats.org/drawingml/2006/picture">
+                      <pic:pic xmlns:pic="http://schemas.openxmlformats.org/drawingml/2006/picture">
+                        <pic:nvPicPr>
+                          <pic:cNvPr id="1" name=""/>
+                          <pic:cNvPicPr/>
+                        </pic:nvPicPr>
+                        <pic:blipFill>
+                          <a:blip r:embed="rId6"/>
+                          <a:stretch>
+                            <a:fillRect/>
+                          </a:stretch>
+                        </pic:blipFill>
+                        <pic:spPr>
+                          <a:xfrm>
+                            <a:off x="0" y="0"/>
+                            <a:ext cx="3681261" cy="722327"/>
+                          </a:xfrm>
+                          <a:prstGeom prst="rect">
+                            <a:avLst/>
+                          </a:prstGeom>
+                        </pic:spPr>
+                      </pic:pic>
+                    </a:graphicData>
+                  </a:graphic>
+                </wp:inline>
+              </w:drawing>
+            </w:r>
           </w:p>
         </w:tc>
       </w:tr>
@@ -635,6 +809,50 @@
                 <w:szCs w:val="24"/>
               </w:rPr>
             </w:pPr>
+            <w:r>
+              <w:rPr>
+                <w:rFonts w:ascii="Arial Narrow" w:hAnsi="Arial Narrow"/>
+                <w:b/>
+                <w:noProof/>
+                <w:sz w:val="24"/>
+                <w:szCs w:val="24"/>
+              </w:rPr>
+              <w:drawing>
+                <wp:inline distT="0" distB="0" distL="0" distR="0" wp14:anchorId="6D5866FF" wp14:editId="16C60E67">
+                  <wp:extent cx="2532185" cy="1785357"/>
+                  <wp:effectExtent l="0" t="0" r="0" b="5715"/>
+                  <wp:docPr id="1" name="Imagen 1"/>
+                  <wp:cNvGraphicFramePr>
+                    <a:graphicFrameLocks xmlns:a="http://schemas.openxmlformats.org/drawingml/2006/main" noChangeAspect="1"/>
+                  </wp:cNvGraphicFramePr>
+                  <a:graphic xmlns:a="http://schemas.openxmlformats.org/drawingml/2006/main">
+                    <a:graphicData uri="http://schemas.openxmlformats.org/drawingml/2006/picture">
+                      <pic:pic xmlns:pic="http://schemas.openxmlformats.org/drawingml/2006/picture">
+                        <pic:nvPicPr>
+                          <pic:cNvPr id="1" name=""/>
+                          <pic:cNvPicPr/>
+                        </pic:nvPicPr>
+                        <pic:blipFill>
+                          <a:blip r:embed="rId7"/>
+                          <a:stretch>
+                            <a:fillRect/>
+                          </a:stretch>
+                        </pic:blipFill>
+                        <pic:spPr>
+                          <a:xfrm>
+                            <a:off x="0" y="0"/>
+                            <a:ext cx="2576213" cy="1816399"/>
+                          </a:xfrm>
+                          <a:prstGeom prst="rect">
+                            <a:avLst/>
+                          </a:prstGeom>
+                        </pic:spPr>
+                      </pic:pic>
+                    </a:graphicData>
+                  </a:graphic>
+                </wp:inline>
+              </w:drawing>
+            </w:r>
           </w:p>
         </w:tc>
       </w:tr>
@@ -658,15 +876,8 @@
                 <w:rFonts w:ascii="Arial Narrow" w:hAnsi="Arial Narrow" w:cs="Arial"/>
                 <w:color w:val="4B4949"/>
               </w:rPr>
-              <w:t xml:space="preserve">Informar, en el medio de comercio electrónico utilizado, los medios de que disponen para realizar los pagos, el tiempo de entrega del bien o la prestación del servicio, el derecho de retracto que le </w:t>
-            </w:r>
-            <w:r>
-              <w:rPr>
-                <w:rFonts w:ascii="Arial Narrow" w:hAnsi="Arial Narrow" w:cs="Arial"/>
-                <w:color w:val="4B4949"/>
-              </w:rPr>
               <w:lastRenderedPageBreak/>
-              <w:t>asiste al consumidor y el procedimiento para ejercerlo, y cualquier otra información relevante para que el consumidor pueda adoptar una decisión de compra libremente y sin ser inducido en error.</w:t>
+              <w:t>Informar, en el medio de comercio electrónico utilizado, los medios de que disponen para realizar los pagos, el tiempo de entrega del bien o la prestación del servicio, el derecho de retracto que le asiste al consumidor y el procedimiento para ejercerlo, y cualquier otra información relevante para que el consumidor pueda adoptar una decisión de compra libremente y sin ser inducido en error.</w:t>
             </w:r>
           </w:p>
           <w:p>
@@ -719,7 +930,6 @@
                 <w:sz w:val="24"/>
                 <w:szCs w:val="24"/>
               </w:rPr>
-              <w:lastRenderedPageBreak/>
               <w:t>Establecer esta información de las siguientes maneras:</w:t>
             </w:r>
           </w:p>
@@ -806,18 +1016,7 @@
                 <w:szCs w:val="24"/>
                 <w:lang w:val="es-CO"/>
               </w:rPr>
-              <w:t xml:space="preserve">se hayan discriminado los </w:t>
-            </w:r>
-            <w:r>
-              <w:rPr>
-                <w:rFonts w:ascii="Arial Narrow" w:hAnsi="Arial Narrow"/>
-                <w:bCs/>
-                <w:sz w:val="24"/>
-                <w:szCs w:val="24"/>
-                <w:lang w:val="es-CO"/>
-              </w:rPr>
-              <w:lastRenderedPageBreak/>
-              <w:t>productos en el carrito de compras</w:t>
+              <w:t>se hayan discriminado los productos en el carrito de compras</w:t>
             </w:r>
             <w:r>
               <w:rPr>
@@ -1116,7 +1315,7 @@
                 <w:szCs w:val="24"/>
                 <w:lang w:val="es-CO"/>
               </w:rPr>
-              <w:t xml:space="preserve"> todas las indicaciones y contraindicaciones antes de realizar la compra</w:t>
+              <w:t xml:space="preserve"> todas las indicaciones y </w:t>
             </w:r>
             <w:r>
               <w:rPr>
@@ -1126,6 +1325,17 @@
                 <w:szCs w:val="24"/>
                 <w:lang w:val="es-CO"/>
               </w:rPr>
+              <w:lastRenderedPageBreak/>
+              <w:t>contraindicaciones antes de realizar la compra</w:t>
+            </w:r>
+            <w:r>
+              <w:rPr>
+                <w:rFonts w:ascii="Arial Narrow" w:hAnsi="Arial Narrow"/>
+                <w:bCs/>
+                <w:sz w:val="24"/>
+                <w:szCs w:val="24"/>
+                <w:lang w:val="es-CO"/>
+              </w:rPr>
               <w:t xml:space="preserve"> de este medicamento</w:t>
             </w:r>
             <w:r>
@@ -1163,6 +1373,115 @@
                 <w:szCs w:val="24"/>
               </w:rPr>
             </w:pPr>
+            <w:r>
+              <w:rPr>
+                <w:rFonts w:ascii="Arial Narrow" w:hAnsi="Arial Narrow"/>
+                <w:b/>
+                <w:noProof/>
+                <w:sz w:val="24"/>
+                <w:szCs w:val="24"/>
+              </w:rPr>
+              <w:lastRenderedPageBreak/>
+              <w:drawing>
+                <wp:inline distT="0" distB="0" distL="0" distR="0" wp14:anchorId="71B4078B" wp14:editId="22924314">
+                  <wp:extent cx="3742551" cy="2940148"/>
+                  <wp:effectExtent l="0" t="0" r="4445" b="0"/>
+                  <wp:docPr id="10" name="Imagen 10"/>
+                  <wp:cNvGraphicFramePr>
+                    <a:graphicFrameLocks xmlns:a="http://schemas.openxmlformats.org/drawingml/2006/main" noChangeAspect="1"/>
+                  </wp:cNvGraphicFramePr>
+                  <a:graphic xmlns:a="http://schemas.openxmlformats.org/drawingml/2006/main">
+                    <a:graphicData uri="http://schemas.openxmlformats.org/drawingml/2006/picture">
+                      <pic:pic xmlns:pic="http://schemas.openxmlformats.org/drawingml/2006/picture">
+                        <pic:nvPicPr>
+                          <pic:cNvPr id="1" name=""/>
+                          <pic:cNvPicPr/>
+                        </pic:nvPicPr>
+                        <pic:blipFill>
+                          <a:blip r:embed="rId8"/>
+                          <a:stretch>
+                            <a:fillRect/>
+                          </a:stretch>
+                        </pic:blipFill>
+                        <pic:spPr>
+                          <a:xfrm>
+                            <a:off x="0" y="0"/>
+                            <a:ext cx="3762432" cy="2955766"/>
+                          </a:xfrm>
+                          <a:prstGeom prst="rect">
+                            <a:avLst/>
+                          </a:prstGeom>
+                        </pic:spPr>
+                      </pic:pic>
+                    </a:graphicData>
+                  </a:graphic>
+                </wp:inline>
+              </w:drawing>
+            </w:r>
+          </w:p>
+          <w:p>
+            <w:pPr>
+              <w:rPr>
+                <w:rFonts w:ascii="Arial Narrow" w:hAnsi="Arial Narrow"/>
+                <w:b/>
+                <w:sz w:val="24"/>
+                <w:szCs w:val="24"/>
+              </w:rPr>
+            </w:pPr>
+          </w:p>
+          <w:p>
+            <w:pPr>
+              <w:rPr>
+                <w:rFonts w:ascii="Arial Narrow" w:hAnsi="Arial Narrow"/>
+                <w:b/>
+                <w:sz w:val="24"/>
+                <w:szCs w:val="24"/>
+              </w:rPr>
+            </w:pPr>
+            <w:r>
+              <w:rPr>
+                <w:rFonts w:ascii="Arial Narrow" w:hAnsi="Arial Narrow"/>
+                <w:b/>
+                <w:noProof/>
+                <w:sz w:val="24"/>
+                <w:szCs w:val="24"/>
+              </w:rPr>
+              <w:drawing>
+                <wp:inline distT="0" distB="0" distL="0" distR="0" wp14:anchorId="007722CE" wp14:editId="05D07EC4">
+                  <wp:extent cx="3781016" cy="1153550"/>
+                  <wp:effectExtent l="0" t="0" r="3810" b="2540"/>
+                  <wp:docPr id="6" name="Imagen 6"/>
+                  <wp:cNvGraphicFramePr>
+                    <a:graphicFrameLocks xmlns:a="http://schemas.openxmlformats.org/drawingml/2006/main" noChangeAspect="1"/>
+                  </wp:cNvGraphicFramePr>
+                  <a:graphic xmlns:a="http://schemas.openxmlformats.org/drawingml/2006/main">
+                    <a:graphicData uri="http://schemas.openxmlformats.org/drawingml/2006/picture">
+                      <pic:pic xmlns:pic="http://schemas.openxmlformats.org/drawingml/2006/picture">
+                        <pic:nvPicPr>
+                          <pic:cNvPr id="1" name=""/>
+                          <pic:cNvPicPr/>
+                        </pic:nvPicPr>
+                        <pic:blipFill>
+                          <a:blip r:embed="rId9"/>
+                          <a:stretch>
+                            <a:fillRect/>
+                          </a:stretch>
+                        </pic:blipFill>
+                        <pic:spPr>
+                          <a:xfrm>
+                            <a:off x="0" y="0"/>
+                            <a:ext cx="3836632" cy="1170518"/>
+                          </a:xfrm>
+                          <a:prstGeom prst="rect">
+                            <a:avLst/>
+                          </a:prstGeom>
+                        </pic:spPr>
+                      </pic:pic>
+                    </a:graphicData>
+                  </a:graphic>
+                </wp:inline>
+              </w:drawing>
+            </w:r>
           </w:p>
         </w:tc>
       </w:tr>
@@ -1186,15 +1505,7 @@
                 <w:rFonts w:ascii="Arial Narrow" w:hAnsi="Arial Narrow" w:cs="Arial"/>
                 <w:color w:val="4B4949"/>
               </w:rPr>
-              <w:t xml:space="preserve">Publicar en el mismo medio y en todo momento, las condiciones generales de sus </w:t>
-            </w:r>
-            <w:r>
-              <w:rPr>
-                <w:rFonts w:ascii="Arial Narrow" w:hAnsi="Arial Narrow" w:cs="Arial"/>
-                <w:color w:val="4B4949"/>
-              </w:rPr>
-              <w:lastRenderedPageBreak/>
-              <w:t>contratos, que sean fácilmente accesibles y disponibles para su consulta, impresión y descarga, antes y después de realizada la transacción, así no se haya expresado la intención de contratar.</w:t>
+              <w:t>Publicar en el mismo medio y en todo momento, las condiciones generales de sus contratos, que sean fácilmente accesibles y disponibles para su consulta, impresión y descarga, antes y después de realizada la transacción, así no se haya expresado la intención de contratar.</w:t>
             </w:r>
           </w:p>
           <w:p>
@@ -1212,7 +1523,7 @@
                 <w:rFonts w:ascii="Arial Narrow" w:hAnsi="Arial Narrow" w:cs="Arial"/>
                 <w:color w:val="4B4949"/>
               </w:rPr>
-              <w:t xml:space="preserve">Previamente a la finalización o terminación de cualquier transacción de comercio electrónico, el proveedor o expendedor deberá presentar al consumidor un resumen del pedido de todos los bienes que pretende adquirir con su descripción completa, el precio individual de cada uno de ellos, el precio total de los bienes o servicios y, de ser aplicable, los costos y gastos adicionales que deba pagar por envío o por cualquier otro concepto y la sumatoria total que deba cancelar. Este resumen tiene como fin que el consumidor pueda verificar que la operación refleje su intención de adquisición de los productos o servicios ofrecidos y las demás condiciones, y de ser su deseo, hacer las correcciones </w:t>
+              <w:t xml:space="preserve">Previamente a la finalización o terminación de cualquier transacción de comercio electrónico, el proveedor o expendedor deberá presentar al consumidor un resumen del pedido de todos los bienes que pretende adquirir con su descripción completa, el precio individual de cada uno de ellos, el precio total de los bienes o servicios y, de ser aplicable, los costos y gastos adicionales que deba pagar por envío o por cualquier otro concepto y la sumatoria total que deba cancelar. Este resumen tiene </w:t>
             </w:r>
             <w:r>
               <w:rPr>
@@ -1220,7 +1531,7 @@
                 <w:color w:val="4B4949"/>
               </w:rPr>
               <w:lastRenderedPageBreak/>
-              <w:t>que considere necesarias o la cancelación de la transacción. Este resumen deberá estar disponible para su impresión y/o descarga.</w:t>
+              <w:t>como fin que el consumidor pueda verificar que la operación refleje su intención de adquisición de los productos o servicios ofrecidos y las demás condiciones, y de ser su deseo, hacer las correcciones que considere necesarias o la cancelación de la transacción. Este resumen deberá estar disponible para su impresión y/o descarga.</w:t>
             </w:r>
           </w:p>
           <w:p>
@@ -1256,7 +1567,15 @@
                 <w:rFonts w:ascii="Arial Narrow" w:hAnsi="Arial Narrow" w:cs="Arial"/>
                 <w:color w:val="4B4949"/>
               </w:rPr>
-              <w:t>Concluida la transacción, el proveedor y expendedor deberá remitir, a más tardar el día calendario siguiente de efectuado el pedido, un acuse de recibo del mismo, con información precisa del tiempo de entrega, precio exacto, incluyendo los impuestos, gastos de envío y la forma en que se realizó el pago.</w:t>
+              <w:t xml:space="preserve">Concluida la transacción, el proveedor y expendedor deberá remitir, a más tardar el día calendario siguiente de efectuado el pedido, un acuse de recibo del mismo, con información precisa del tiempo de entrega, precio exacto, incluyendo los impuestos, </w:t>
+            </w:r>
+            <w:r>
+              <w:rPr>
+                <w:rFonts w:ascii="Arial Narrow" w:hAnsi="Arial Narrow" w:cs="Arial"/>
+                <w:color w:val="4B4949"/>
+              </w:rPr>
+              <w:lastRenderedPageBreak/>
+              <w:t>gastos de envío y la forma en que se realizó el pago.</w:t>
             </w:r>
           </w:p>
           <w:p>
@@ -1328,8 +1647,252 @@
                 <w:sz w:val="24"/>
                 <w:szCs w:val="24"/>
               </w:rPr>
-              <w:t xml:space="preserve"> como requisito previo para realizar la compra, exista </w:t>
-            </w:r>
+              <w:t xml:space="preserve"> como requisito previo para realizar la compra, exista un “opt in” y un link que permita al cliente conocer y aceptar todos los términos y condiciones. </w:t>
+            </w:r>
+          </w:p>
+          <w:p>
+            <w:pPr>
+              <w:rPr>
+                <w:rFonts w:ascii="Arial Narrow" w:hAnsi="Arial Narrow"/>
+                <w:bCs/>
+                <w:sz w:val="24"/>
+                <w:szCs w:val="24"/>
+              </w:rPr>
+            </w:pPr>
+          </w:p>
+          <w:p>
+            <w:pPr>
+              <w:rPr>
+                <w:rFonts w:ascii="Arial Narrow" w:hAnsi="Arial Narrow"/>
+                <w:bCs/>
+                <w:sz w:val="24"/>
+                <w:szCs w:val="24"/>
+              </w:rPr>
+            </w:pPr>
+            <w:r>
+              <w:rPr>
+                <w:rFonts w:ascii="Arial Narrow" w:hAnsi="Arial Narrow"/>
+                <w:bCs/>
+                <w:sz w:val="24"/>
+                <w:szCs w:val="24"/>
+              </w:rPr>
+              <w:t xml:space="preserve">Hacer </w:t>
+            </w:r>
+            <w:r>
+              <w:rPr>
+                <w:rFonts w:ascii="Arial Narrow" w:hAnsi="Arial Narrow"/>
+                <w:bCs/>
+                <w:sz w:val="24"/>
+                <w:szCs w:val="24"/>
+              </w:rPr>
+              <w:t xml:space="preserve">en simultaneo al “opt in” anterior, otro </w:t>
+            </w:r>
+            <w:r>
+              <w:rPr>
+                <w:rFonts w:ascii="Arial Narrow" w:hAnsi="Arial Narrow"/>
+                <w:bCs/>
+                <w:sz w:val="24"/>
+                <w:szCs w:val="24"/>
+              </w:rPr>
+              <w:t>para que se acepten las políticas de tratamiento de datos</w:t>
+            </w:r>
+            <w:r>
+              <w:rPr>
+                <w:rFonts w:ascii="Arial Narrow" w:hAnsi="Arial Narrow"/>
+                <w:bCs/>
+                <w:sz w:val="24"/>
+                <w:szCs w:val="24"/>
+              </w:rPr>
+              <w:t xml:space="preserve"> y el aviso de privacidad</w:t>
+            </w:r>
+            <w:r>
+              <w:rPr>
+                <w:rFonts w:ascii="Arial Narrow" w:hAnsi="Arial Narrow"/>
+                <w:bCs/>
+                <w:sz w:val="24"/>
+                <w:szCs w:val="24"/>
+              </w:rPr>
+              <w:t>.</w:t>
+            </w:r>
+          </w:p>
+          <w:p>
+            <w:pPr>
+              <w:rPr>
+                <w:rFonts w:ascii="Arial Narrow" w:hAnsi="Arial Narrow"/>
+                <w:bCs/>
+                <w:sz w:val="24"/>
+                <w:szCs w:val="24"/>
+              </w:rPr>
+            </w:pPr>
+          </w:p>
+          <w:p>
+            <w:pPr>
+              <w:rPr>
+                <w:rFonts w:ascii="Arial Narrow" w:hAnsi="Arial Narrow"/>
+                <w:bCs/>
+                <w:sz w:val="24"/>
+                <w:szCs w:val="24"/>
+              </w:rPr>
+            </w:pPr>
+            <w:r>
+              <w:rPr>
+                <w:rFonts w:ascii="Arial Narrow" w:hAnsi="Arial Narrow"/>
+                <w:bCs/>
+                <w:sz w:val="24"/>
+                <w:szCs w:val="24"/>
+              </w:rPr>
+              <w:t>Se recomienda que las políticas salgan en un PDF que pueda ser impr</w:t>
+            </w:r>
+            <w:r>
+              <w:rPr>
+                <w:rFonts w:ascii="Arial Narrow" w:hAnsi="Arial Narrow"/>
+                <w:bCs/>
+                <w:sz w:val="24"/>
+                <w:szCs w:val="24"/>
+              </w:rPr>
+              <w:t>eso</w:t>
+            </w:r>
+            <w:r>
+              <w:rPr>
+                <w:rFonts w:ascii="Arial Narrow" w:hAnsi="Arial Narrow"/>
+                <w:bCs/>
+                <w:sz w:val="24"/>
+                <w:szCs w:val="24"/>
+              </w:rPr>
+              <w:t xml:space="preserve"> en cualquier momento.</w:t>
+            </w:r>
+          </w:p>
+          <w:p>
+            <w:pPr>
+              <w:rPr>
+                <w:rFonts w:ascii="Arial Narrow" w:hAnsi="Arial Narrow"/>
+                <w:bCs/>
+                <w:sz w:val="24"/>
+                <w:szCs w:val="24"/>
+              </w:rPr>
+            </w:pPr>
+          </w:p>
+          <w:p>
+            <w:pPr>
+              <w:rPr>
+                <w:rFonts w:ascii="Arial Narrow" w:hAnsi="Arial Narrow"/>
+                <w:bCs/>
+                <w:sz w:val="24"/>
+                <w:szCs w:val="24"/>
+              </w:rPr>
+            </w:pPr>
+            <w:r>
+              <w:rPr>
+                <w:rFonts w:ascii="Arial Narrow" w:hAnsi="Arial Narrow"/>
+                <w:bCs/>
+                <w:sz w:val="24"/>
+                <w:szCs w:val="24"/>
+              </w:rPr>
+              <w:t xml:space="preserve">El resumen previo de compra, sugerimos que también </w:t>
+            </w:r>
+            <w:r>
+              <w:rPr>
+                <w:rFonts w:ascii="Arial Narrow" w:hAnsi="Arial Narrow"/>
+                <w:bCs/>
+                <w:sz w:val="24"/>
+                <w:szCs w:val="24"/>
+              </w:rPr>
+              <w:t>pueda ser impreso</w:t>
+            </w:r>
+            <w:r>
+              <w:rPr>
+                <w:rFonts w:ascii="Arial Narrow" w:hAnsi="Arial Narrow"/>
+                <w:bCs/>
+                <w:sz w:val="24"/>
+                <w:szCs w:val="24"/>
+              </w:rPr>
+              <w:t>.</w:t>
+            </w:r>
+          </w:p>
+          <w:p>
+            <w:pPr>
+              <w:rPr>
+                <w:rFonts w:ascii="Arial Narrow" w:hAnsi="Arial Narrow"/>
+                <w:bCs/>
+                <w:sz w:val="24"/>
+                <w:szCs w:val="24"/>
+              </w:rPr>
+            </w:pPr>
+          </w:p>
+          <w:p>
+            <w:pPr>
+              <w:rPr>
+                <w:rFonts w:ascii="Arial Narrow" w:hAnsi="Arial Narrow"/>
+                <w:bCs/>
+                <w:sz w:val="24"/>
+                <w:szCs w:val="24"/>
+              </w:rPr>
+            </w:pPr>
+            <w:r>
+              <w:rPr>
+                <w:rFonts w:ascii="Arial Narrow" w:hAnsi="Arial Narrow"/>
+                <w:bCs/>
+                <w:sz w:val="24"/>
+                <w:szCs w:val="24"/>
+              </w:rPr>
+              <w:t>Una vez se le comunique al cliente la confirmación de la compra</w:t>
+            </w:r>
+            <w:r>
+              <w:rPr>
+                <w:rFonts w:ascii="Arial Narrow" w:hAnsi="Arial Narrow"/>
+                <w:bCs/>
+                <w:sz w:val="24"/>
+                <w:szCs w:val="24"/>
+              </w:rPr>
+              <w:t xml:space="preserve">, es importante que al final del comunicado se deje un </w:t>
+            </w:r>
+            <w:r>
+              <w:rPr>
+                <w:rFonts w:ascii="Arial Narrow" w:hAnsi="Arial Narrow"/>
+                <w:bCs/>
+                <w:sz w:val="24"/>
+                <w:szCs w:val="24"/>
+              </w:rPr>
+              <w:t>enlace</w:t>
+            </w:r>
+            <w:r>
+              <w:rPr>
+                <w:rFonts w:ascii="Arial Narrow" w:hAnsi="Arial Narrow"/>
+                <w:bCs/>
+                <w:sz w:val="24"/>
+                <w:szCs w:val="24"/>
+              </w:rPr>
+              <w:t xml:space="preserve"> en dónde pueda consultar</w:t>
+            </w:r>
+            <w:r>
+              <w:rPr>
+                <w:rFonts w:ascii="Arial Narrow" w:hAnsi="Arial Narrow"/>
+                <w:bCs/>
+                <w:sz w:val="24"/>
+                <w:szCs w:val="24"/>
+              </w:rPr>
+              <w:t xml:space="preserve"> las políticas de retracto, garantías y devoluciones.</w:t>
+            </w:r>
+          </w:p>
+          <w:p>
+            <w:pPr>
+              <w:rPr>
+                <w:rFonts w:ascii="Arial Narrow" w:hAnsi="Arial Narrow"/>
+                <w:bCs/>
+                <w:sz w:val="24"/>
+                <w:szCs w:val="24"/>
+              </w:rPr>
+            </w:pPr>
+          </w:p>
+          <w:p>
+            <w:pPr>
+              <w:rPr>
+                <w:rFonts w:ascii="Arial Narrow" w:hAnsi="Arial Narrow"/>
+                <w:bCs/>
+                <w:sz w:val="24"/>
+                <w:szCs w:val="24"/>
+              </w:rPr>
+            </w:pPr>
             <w:r>
               <w:rPr>
                 <w:rFonts w:ascii="Arial Narrow" w:hAnsi="Arial Narrow"/>
@@ -1338,63 +1901,34 @@
                 <w:szCs w:val="24"/>
               </w:rPr>
               <w:lastRenderedPageBreak/>
-              <w:t xml:space="preserve">un “opt in” y un link que permita al cliente conocer y aceptar todos los términos y condiciones. </w:t>
-            </w:r>
-          </w:p>
-          <w:p>
-            <w:pPr>
-              <w:rPr>
-                <w:rFonts w:ascii="Arial Narrow" w:hAnsi="Arial Narrow"/>
-                <w:bCs/>
-                <w:sz w:val="24"/>
-                <w:szCs w:val="24"/>
-              </w:rPr>
-            </w:pPr>
-          </w:p>
-          <w:p>
-            <w:pPr>
-              <w:rPr>
-                <w:rFonts w:ascii="Arial Narrow" w:hAnsi="Arial Narrow"/>
-                <w:bCs/>
-                <w:sz w:val="24"/>
-                <w:szCs w:val="24"/>
-              </w:rPr>
-            </w:pPr>
-            <w:r>
-              <w:rPr>
-                <w:rFonts w:ascii="Arial Narrow" w:hAnsi="Arial Narrow"/>
-                <w:bCs/>
-                <w:sz w:val="24"/>
-                <w:szCs w:val="24"/>
-              </w:rPr>
-              <w:t xml:space="preserve">Hacer </w:t>
-            </w:r>
-            <w:r>
-              <w:rPr>
-                <w:rFonts w:ascii="Arial Narrow" w:hAnsi="Arial Narrow"/>
-                <w:bCs/>
-                <w:sz w:val="24"/>
-                <w:szCs w:val="24"/>
-              </w:rPr>
-              <w:t xml:space="preserve">en simultaneo al “opt in” anterior, otro </w:t>
-            </w:r>
-            <w:r>
-              <w:rPr>
-                <w:rFonts w:ascii="Arial Narrow" w:hAnsi="Arial Narrow"/>
-                <w:bCs/>
-                <w:sz w:val="24"/>
-                <w:szCs w:val="24"/>
-              </w:rPr>
-              <w:t>para que se acepten las políticas de tratamiento de datos</w:t>
-            </w:r>
-            <w:r>
-              <w:rPr>
-                <w:rFonts w:ascii="Arial Narrow" w:hAnsi="Arial Narrow"/>
-                <w:bCs/>
-                <w:sz w:val="24"/>
-                <w:szCs w:val="24"/>
-              </w:rPr>
-              <w:t xml:space="preserve"> y el aviso de privacidad</w:t>
+              <w:t xml:space="preserve">El acuse de recibo se solicita </w:t>
+            </w:r>
+            <w:r>
+              <w:rPr>
+                <w:rFonts w:ascii="Arial Narrow" w:hAnsi="Arial Narrow"/>
+                <w:bCs/>
+                <w:sz w:val="24"/>
+                <w:szCs w:val="24"/>
+              </w:rPr>
+              <w:t>enviarlo</w:t>
+            </w:r>
+            <w:r>
+              <w:rPr>
+                <w:rFonts w:ascii="Arial Narrow" w:hAnsi="Arial Narrow"/>
+                <w:bCs/>
+                <w:sz w:val="24"/>
+                <w:szCs w:val="24"/>
+              </w:rPr>
+              <w:t xml:space="preserve"> vía mail, para que quede prueba </w:t>
+            </w:r>
+            <w:r>
+              <w:rPr>
+                <w:rFonts w:ascii="Arial Narrow" w:hAnsi="Arial Narrow"/>
+                <w:bCs/>
+                <w:sz w:val="24"/>
+                <w:szCs w:val="24"/>
+              </w:rPr>
+              <w:t>de este</w:t>
             </w:r>
             <w:r>
               <w:rPr>
@@ -1415,230 +1949,6 @@
                 <w:szCs w:val="24"/>
               </w:rPr>
             </w:pPr>
-          </w:p>
-          <w:p>
-            <w:pPr>
-              <w:rPr>
-                <w:rFonts w:ascii="Arial Narrow" w:hAnsi="Arial Narrow"/>
-                <w:bCs/>
-                <w:sz w:val="24"/>
-                <w:szCs w:val="24"/>
-              </w:rPr>
-            </w:pPr>
-            <w:r>
-              <w:rPr>
-                <w:rFonts w:ascii="Arial Narrow" w:hAnsi="Arial Narrow"/>
-                <w:bCs/>
-                <w:sz w:val="24"/>
-                <w:szCs w:val="24"/>
-              </w:rPr>
-              <w:t>Se recomienda que las políticas salgan en un PDF que pueda ser impr</w:t>
-            </w:r>
-            <w:r>
-              <w:rPr>
-                <w:rFonts w:ascii="Arial Narrow" w:hAnsi="Arial Narrow"/>
-                <w:bCs/>
-                <w:sz w:val="24"/>
-                <w:szCs w:val="24"/>
-              </w:rPr>
-              <w:t>eso</w:t>
-            </w:r>
-            <w:r>
-              <w:rPr>
-                <w:rFonts w:ascii="Arial Narrow" w:hAnsi="Arial Narrow"/>
-                <w:bCs/>
-                <w:sz w:val="24"/>
-                <w:szCs w:val="24"/>
-              </w:rPr>
-              <w:t xml:space="preserve"> en cualquier momento.</w:t>
-            </w:r>
-          </w:p>
-          <w:p>
-            <w:pPr>
-              <w:rPr>
-                <w:rFonts w:ascii="Arial Narrow" w:hAnsi="Arial Narrow"/>
-                <w:bCs/>
-                <w:sz w:val="24"/>
-                <w:szCs w:val="24"/>
-              </w:rPr>
-            </w:pPr>
-          </w:p>
-          <w:p>
-            <w:pPr>
-              <w:rPr>
-                <w:rFonts w:ascii="Arial Narrow" w:hAnsi="Arial Narrow"/>
-                <w:bCs/>
-                <w:sz w:val="24"/>
-                <w:szCs w:val="24"/>
-              </w:rPr>
-            </w:pPr>
-            <w:r>
-              <w:rPr>
-                <w:rFonts w:ascii="Arial Narrow" w:hAnsi="Arial Narrow"/>
-                <w:bCs/>
-                <w:sz w:val="24"/>
-                <w:szCs w:val="24"/>
-              </w:rPr>
-              <w:t xml:space="preserve">El resumen previo de compra, sugerimos que también </w:t>
-            </w:r>
-            <w:r>
-              <w:rPr>
-                <w:rFonts w:ascii="Arial Narrow" w:hAnsi="Arial Narrow"/>
-                <w:bCs/>
-                <w:sz w:val="24"/>
-                <w:szCs w:val="24"/>
-              </w:rPr>
-              <w:t>pueda ser impreso</w:t>
-            </w:r>
-            <w:r>
-              <w:rPr>
-                <w:rFonts w:ascii="Arial Narrow" w:hAnsi="Arial Narrow"/>
-                <w:bCs/>
-                <w:sz w:val="24"/>
-                <w:szCs w:val="24"/>
-              </w:rPr>
-              <w:t>.</w:t>
-            </w:r>
-          </w:p>
-          <w:p>
-            <w:pPr>
-              <w:rPr>
-                <w:rFonts w:ascii="Arial Narrow" w:hAnsi="Arial Narrow"/>
-                <w:bCs/>
-                <w:sz w:val="24"/>
-                <w:szCs w:val="24"/>
-              </w:rPr>
-            </w:pPr>
-          </w:p>
-          <w:p>
-            <w:pPr>
-              <w:rPr>
-                <w:rFonts w:ascii="Arial Narrow" w:hAnsi="Arial Narrow"/>
-                <w:bCs/>
-                <w:sz w:val="24"/>
-                <w:szCs w:val="24"/>
-              </w:rPr>
-            </w:pPr>
-            <w:r>
-              <w:rPr>
-                <w:rFonts w:ascii="Arial Narrow" w:hAnsi="Arial Narrow"/>
-                <w:bCs/>
-                <w:sz w:val="24"/>
-                <w:szCs w:val="24"/>
-              </w:rPr>
-              <w:t>Una vez se le comunique al cliente la confirmación de la compra</w:t>
-            </w:r>
-            <w:r>
-              <w:rPr>
-                <w:rFonts w:ascii="Arial Narrow" w:hAnsi="Arial Narrow"/>
-                <w:bCs/>
-                <w:sz w:val="24"/>
-                <w:szCs w:val="24"/>
-              </w:rPr>
-              <w:t xml:space="preserve">, es importante que al final del comunicado se deje un </w:t>
-            </w:r>
-            <w:r>
-              <w:rPr>
-                <w:rFonts w:ascii="Arial Narrow" w:hAnsi="Arial Narrow"/>
-                <w:bCs/>
-                <w:sz w:val="24"/>
-                <w:szCs w:val="24"/>
-              </w:rPr>
-              <w:t>enlace</w:t>
-            </w:r>
-            <w:r>
-              <w:rPr>
-                <w:rFonts w:ascii="Arial Narrow" w:hAnsi="Arial Narrow"/>
-                <w:bCs/>
-                <w:sz w:val="24"/>
-                <w:szCs w:val="24"/>
-              </w:rPr>
-              <w:t xml:space="preserve"> en dónde pueda consultar</w:t>
-            </w:r>
-            <w:r>
-              <w:rPr>
-                <w:rFonts w:ascii="Arial Narrow" w:hAnsi="Arial Narrow"/>
-                <w:bCs/>
-                <w:sz w:val="24"/>
-                <w:szCs w:val="24"/>
-              </w:rPr>
-              <w:t xml:space="preserve"> las políticas de retracto, garantías y devoluciones.</w:t>
-            </w:r>
-          </w:p>
-          <w:p>
-            <w:pPr>
-              <w:rPr>
-                <w:rFonts w:ascii="Arial Narrow" w:hAnsi="Arial Narrow"/>
-                <w:bCs/>
-                <w:sz w:val="24"/>
-                <w:szCs w:val="24"/>
-              </w:rPr>
-            </w:pPr>
-          </w:p>
-          <w:p>
-            <w:pPr>
-              <w:rPr>
-                <w:rFonts w:ascii="Arial Narrow" w:hAnsi="Arial Narrow"/>
-                <w:bCs/>
-                <w:sz w:val="24"/>
-                <w:szCs w:val="24"/>
-              </w:rPr>
-            </w:pPr>
-            <w:r>
-              <w:rPr>
-                <w:rFonts w:ascii="Arial Narrow" w:hAnsi="Arial Narrow"/>
-                <w:bCs/>
-                <w:sz w:val="24"/>
-                <w:szCs w:val="24"/>
-              </w:rPr>
-              <w:t xml:space="preserve">El acuse de recibo se solicita </w:t>
-            </w:r>
-            <w:r>
-              <w:rPr>
-                <w:rFonts w:ascii="Arial Narrow" w:hAnsi="Arial Narrow"/>
-                <w:bCs/>
-                <w:sz w:val="24"/>
-                <w:szCs w:val="24"/>
-              </w:rPr>
-              <w:t>enviarlo</w:t>
-            </w:r>
-            <w:r>
-              <w:rPr>
-                <w:rFonts w:ascii="Arial Narrow" w:hAnsi="Arial Narrow"/>
-                <w:bCs/>
-                <w:sz w:val="24"/>
-                <w:szCs w:val="24"/>
-              </w:rPr>
-              <w:t xml:space="preserve"> vía mail, para que quede prueba </w:t>
-            </w:r>
-            <w:r>
-              <w:rPr>
-                <w:rFonts w:ascii="Arial Narrow" w:hAnsi="Arial Narrow"/>
-                <w:bCs/>
-                <w:sz w:val="24"/>
-                <w:szCs w:val="24"/>
-              </w:rPr>
-              <w:t>de este</w:t>
-            </w:r>
-            <w:r>
-              <w:rPr>
-                <w:rFonts w:ascii="Arial Narrow" w:hAnsi="Arial Narrow"/>
-                <w:bCs/>
-                <w:sz w:val="24"/>
-                <w:szCs w:val="24"/>
-              </w:rPr>
-              <w:t>.</w:t>
-            </w:r>
-          </w:p>
-          <w:p>
-            <w:pPr>
-              <w:rPr>
-                <w:rFonts w:ascii="Arial Narrow" w:hAnsi="Arial Narrow"/>
-                <w:bCs/>
-                <w:sz w:val="24"/>
-                <w:szCs w:val="24"/>
-              </w:rPr>
-            </w:pPr>
             <w:r>
               <w:rPr>
                 <w:rFonts w:ascii="Arial Narrow" w:hAnsi="Arial Narrow"/>
@@ -1663,6 +1973,51 @@
                 <w:szCs w:val="24"/>
               </w:rPr>
             </w:pPr>
+            <w:r>
+              <w:rPr>
+                <w:rFonts w:ascii="Arial Narrow" w:hAnsi="Arial Narrow"/>
+                <w:b/>
+                <w:noProof/>
+                <w:sz w:val="24"/>
+                <w:szCs w:val="24"/>
+              </w:rPr>
+              <w:lastRenderedPageBreak/>
+              <w:drawing>
+                <wp:inline distT="0" distB="0" distL="0" distR="0" wp14:anchorId="63E6B50D" wp14:editId="24BCAE88">
+                  <wp:extent cx="3742551" cy="2940148"/>
+                  <wp:effectExtent l="0" t="0" r="4445" b="0"/>
+                  <wp:docPr id="11" name="Imagen 11"/>
+                  <wp:cNvGraphicFramePr>
+                    <a:graphicFrameLocks xmlns:a="http://schemas.openxmlformats.org/drawingml/2006/main" noChangeAspect="1"/>
+                  </wp:cNvGraphicFramePr>
+                  <a:graphic xmlns:a="http://schemas.openxmlformats.org/drawingml/2006/main">
+                    <a:graphicData uri="http://schemas.openxmlformats.org/drawingml/2006/picture">
+                      <pic:pic xmlns:pic="http://schemas.openxmlformats.org/drawingml/2006/picture">
+                        <pic:nvPicPr>
+                          <pic:cNvPr id="1" name=""/>
+                          <pic:cNvPicPr/>
+                        </pic:nvPicPr>
+                        <pic:blipFill>
+                          <a:blip r:embed="rId8"/>
+                          <a:stretch>
+                            <a:fillRect/>
+                          </a:stretch>
+                        </pic:blipFill>
+                        <pic:spPr>
+                          <a:xfrm>
+                            <a:off x="0" y="0"/>
+                            <a:ext cx="3762432" cy="2955766"/>
+                          </a:xfrm>
+                          <a:prstGeom prst="rect">
+                            <a:avLst/>
+                          </a:prstGeom>
+                        </pic:spPr>
+                      </pic:pic>
+                    </a:graphicData>
+                  </a:graphic>
+                </wp:inline>
+              </w:drawing>
+            </w:r>
           </w:p>
         </w:tc>
       </w:tr>
@@ -1688,17 +2043,7 @@
                 <w:szCs w:val="24"/>
               </w:rPr>
               <w:lastRenderedPageBreak/>
-              <w:t xml:space="preserve">Mantener en mecanismos de soporte duradero la prueba de la relación comercial, en </w:t>
-            </w:r>
-            <w:r>
-              <w:rPr>
-                <w:rFonts w:ascii="Arial Narrow" w:hAnsi="Arial Narrow" w:cs="Arial"/>
-                <w:color w:val="4B4949"/>
-                <w:sz w:val="24"/>
-                <w:szCs w:val="24"/>
-              </w:rPr>
-              <w:lastRenderedPageBreak/>
-              <w:t>especial de la identidad plena del consumidor, su voluntad expresa de contratar, de la forma en que se realizó el pago y la entrega real y efectiva de los bienes o servicios adquiridos, de tal forma que garantice la integridad y autenticidad de la información y que sea verificable por la autoridad competente, por el mismo tiempo que se deben guardar los documentos de comercio.</w:t>
+              <w:t>Mantener en mecanismos de soporte duradero la prueba de la relación comercial, en especial de la identidad plena del consumidor, su voluntad expresa de contratar, de la forma en que se realizó el pago y la entrega real y efectiva de los bienes o servicios adquiridos, de tal forma que garantice la integridad y autenticidad de la información y que sea verificable por la autoridad competente, por el mismo tiempo que se deben guardar los documentos de comercio.</w:t>
             </w:r>
           </w:p>
         </w:tc>
@@ -1723,7 +2068,6 @@
                 <w:sz w:val="24"/>
                 <w:szCs w:val="24"/>
               </w:rPr>
-              <w:lastRenderedPageBreak/>
               <w:t xml:space="preserve"> Se recomienda que cuando reciba el </w:t>
             </w:r>
             <w:r>
@@ -1742,17 +2086,7 @@
                 <w:sz w:val="24"/>
                 <w:szCs w:val="24"/>
               </w:rPr>
-              <w:t xml:space="preserve">el domiciliario solicite una </w:t>
-            </w:r>
-            <w:r>
-              <w:rPr>
-                <w:rFonts w:ascii="Arial Narrow" w:hAnsi="Arial Narrow"/>
-                <w:bCs/>
-                <w:sz w:val="24"/>
-                <w:szCs w:val="24"/>
-              </w:rPr>
-              <w:lastRenderedPageBreak/>
-              <w:t>firma al momento en que se realizó la entrega del producto.</w:t>
+              <w:t>el domiciliario solicite una firma al momento en que se realizó la entrega del producto.</w:t>
             </w:r>
           </w:p>
         </w:tc>
@@ -1793,7 +2127,17 @@
                 <w:sz w:val="24"/>
                 <w:szCs w:val="24"/>
               </w:rPr>
-              <w:t xml:space="preserve">Adoptar mecanismos de seguridad apropiados y confiables que garanticen la protección de la información personal del consumidor y de la transacción misma. El proveedor será responsable por las fallas en la seguridad de las transacciones realizadas por los medios por él dispuestos, sean propios o ajenos. </w:t>
+              <w:t xml:space="preserve">Adoptar mecanismos de seguridad apropiados y confiables que garanticen la protección de la información personal del consumidor y de la transacción misma. El proveedor será responsable por las fallas en la seguridad de las transacciones realizadas por los medios por </w:t>
+            </w:r>
+            <w:r>
+              <w:rPr>
+                <w:rFonts w:ascii="Arial Narrow" w:hAnsi="Arial Narrow" w:cs="Arial"/>
+                <w:color w:val="4B4949"/>
+                <w:sz w:val="24"/>
+                <w:szCs w:val="24"/>
+              </w:rPr>
+              <w:lastRenderedPageBreak/>
+              <w:t xml:space="preserve">él dispuestos, sean propios o ajenos. </w:t>
             </w:r>
           </w:p>
         </w:tc>
@@ -1819,6 +2163,7 @@
                 <w:sz w:val="24"/>
                 <w:szCs w:val="24"/>
               </w:rPr>
+              <w:lastRenderedPageBreak/>
               <w:t>Allegar cada año certificaciones de los mecanismos de seguridad Utilizados de todos los proveedores de servicios de hosting y demás.</w:t>
             </w:r>
           </w:p>
@@ -1860,17 +2205,7 @@
                 <w:sz w:val="24"/>
                 <w:szCs w:val="24"/>
               </w:rPr>
-              <w:t xml:space="preserve"> Disponer en el mismo medio en que realiza comercio electrónico, de mecanismos para que el consumidor pueda radicar sus peticiones, quejas </w:t>
-            </w:r>
-            <w:r>
-              <w:rPr>
-                <w:rFonts w:ascii="Arial Narrow" w:hAnsi="Arial Narrow" w:cs="Arial"/>
-                <w:color w:val="4B4949"/>
-                <w:sz w:val="24"/>
-                <w:szCs w:val="24"/>
-              </w:rPr>
-              <w:lastRenderedPageBreak/>
-              <w:t>o reclamos, de tal forma que le quede constancia de la fecha y hora de la radicación, incluyendo un mecanismo para su posterior seguimiento.</w:t>
+              <w:t xml:space="preserve"> Disponer en el mismo medio en que realiza comercio electrónico, de mecanismos para que el consumidor pueda radicar sus peticiones, quejas o reclamos, de tal forma que le quede constancia de la fecha y hora de la radicación, incluyendo un mecanismo para su posterior seguimiento.</w:t>
             </w:r>
           </w:p>
         </w:tc>
@@ -1895,7 +2230,6 @@
                 <w:sz w:val="24"/>
                 <w:szCs w:val="24"/>
               </w:rPr>
-              <w:lastRenderedPageBreak/>
               <w:t xml:space="preserve"> Se sugiere crear dentro de la página, un formulario mediante el cual se </w:t>
             </w:r>
             <w:r>
@@ -1914,17 +2248,7 @@
                 <w:sz w:val="24"/>
                 <w:szCs w:val="24"/>
               </w:rPr>
-              <w:t xml:space="preserve">. Estos comunicados deben llegar por defecto al </w:t>
-            </w:r>
-            <w:r>
-              <w:rPr>
-                <w:rFonts w:ascii="Arial Narrow" w:hAnsi="Arial Narrow"/>
-                <w:bCs/>
-                <w:sz w:val="24"/>
-                <w:szCs w:val="24"/>
-              </w:rPr>
-              <w:lastRenderedPageBreak/>
-              <w:t>representante legal</w:t>
+              <w:t>. Estos comunicados deben llegar por defecto al representante legal</w:t>
             </w:r>
             <w:r>
               <w:rPr>
@@ -1959,6 +2283,50 @@
                 <w:szCs w:val="24"/>
               </w:rPr>
             </w:pPr>
+            <w:r>
+              <w:rPr>
+                <w:rFonts w:ascii="Arial Narrow" w:hAnsi="Arial Narrow"/>
+                <w:b/>
+                <w:noProof/>
+                <w:sz w:val="24"/>
+                <w:szCs w:val="24"/>
+              </w:rPr>
+              <w:drawing>
+                <wp:inline distT="0" distB="0" distL="0" distR="0" wp14:anchorId="5CD5F941" wp14:editId="3AD8FF88">
+                  <wp:extent cx="3811129" cy="1083652"/>
+                  <wp:effectExtent l="0" t="0" r="0" b="0"/>
+                  <wp:docPr id="12" name="Imagen 12"/>
+                  <wp:cNvGraphicFramePr>
+                    <a:graphicFrameLocks xmlns:a="http://schemas.openxmlformats.org/drawingml/2006/main" noChangeAspect="1"/>
+                  </wp:cNvGraphicFramePr>
+                  <a:graphic xmlns:a="http://schemas.openxmlformats.org/drawingml/2006/main">
+                    <a:graphicData uri="http://schemas.openxmlformats.org/drawingml/2006/picture">
+                      <pic:pic xmlns:pic="http://schemas.openxmlformats.org/drawingml/2006/picture">
+                        <pic:nvPicPr>
+                          <pic:cNvPr id="1" name=""/>
+                          <pic:cNvPicPr/>
+                        </pic:nvPicPr>
+                        <pic:blipFill>
+                          <a:blip r:embed="rId10"/>
+                          <a:stretch>
+                            <a:fillRect/>
+                          </a:stretch>
+                        </pic:blipFill>
+                        <pic:spPr>
+                          <a:xfrm>
+                            <a:off x="0" y="0"/>
+                            <a:ext cx="4199070" cy="1193959"/>
+                          </a:xfrm>
+                          <a:prstGeom prst="rect">
+                            <a:avLst/>
+                          </a:prstGeom>
+                        </pic:spPr>
+                      </pic:pic>
+                    </a:graphicData>
+                  </a:graphic>
+                </wp:inline>
+              </w:drawing>
+            </w:r>
           </w:p>
         </w:tc>
       </w:tr>
@@ -2030,7 +2398,7 @@
                 <w:rFonts w:ascii="Arial Narrow" w:hAnsi="Arial Narrow"/>
               </w:rPr>
             </w:pPr>
-            <w:hyperlink r:id="rId5" w:history="1">
+            <w:hyperlink r:id="rId11" w:history="1">
               <w:r>
                 <w:rPr>
                   <w:rStyle w:val="Hipervnculo"/>
@@ -2097,7 +2465,7 @@
                 <w:rFonts w:ascii="Arial Narrow" w:hAnsi="Arial Narrow"/>
               </w:rPr>
             </w:pPr>
-            <w:hyperlink r:id="rId6" w:history="1">
+            <w:hyperlink r:id="rId12" w:history="1">
               <w:r>
                 <w:rPr>
                   <w:rStyle w:val="Hipervnculo"/>
@@ -2134,6 +2502,69 @@
                 <w:szCs w:val="24"/>
               </w:rPr>
             </w:pPr>
+            <w:r>
+              <w:rPr>
+                <w:rFonts w:ascii="Arial Narrow" w:hAnsi="Arial Narrow"/>
+                <w:b/>
+                <w:noProof/>
+                <w:sz w:val="24"/>
+                <w:szCs w:val="24"/>
+              </w:rPr>
+              <w:drawing>
+                <wp:inline distT="0" distB="0" distL="0" distR="0" wp14:anchorId="2DA2A4A3" wp14:editId="5392BDD5">
+                  <wp:extent cx="3742551" cy="2940148"/>
+                  <wp:effectExtent l="0" t="0" r="4445" b="0"/>
+                  <wp:docPr id="9" name="Imagen 9"/>
+                  <wp:cNvGraphicFramePr>
+                    <a:graphicFrameLocks xmlns:a="http://schemas.openxmlformats.org/drawingml/2006/main" noChangeAspect="1"/>
+                  </wp:cNvGraphicFramePr>
+                  <a:graphic xmlns:a="http://schemas.openxmlformats.org/drawingml/2006/main">
+                    <a:graphicData uri="http://schemas.openxmlformats.org/drawingml/2006/picture">
+                      <pic:pic xmlns:pic="http://schemas.openxmlformats.org/drawingml/2006/picture">
+                        <pic:nvPicPr>
+                          <pic:cNvPr id="1" name=""/>
+                          <pic:cNvPicPr/>
+                        </pic:nvPicPr>
+                        <pic:blipFill>
+                          <a:blip r:embed="rId8"/>
+                          <a:stretch>
+                            <a:fillRect/>
+                          </a:stretch>
+                        </pic:blipFill>
+                        <pic:spPr>
+                          <a:xfrm>
+                            <a:off x="0" y="0"/>
+                            <a:ext cx="3762432" cy="2955766"/>
+                          </a:xfrm>
+                          <a:prstGeom prst="rect">
+                            <a:avLst/>
+                          </a:prstGeom>
+                        </pic:spPr>
+                      </pic:pic>
+                    </a:graphicData>
+                  </a:graphic>
+                </wp:inline>
+              </w:drawing>
+            </w:r>
+          </w:p>
+          <w:p>
+            <w:pPr>
+              <w:rPr>
+                <w:rFonts w:ascii="Arial Narrow" w:hAnsi="Arial Narrow"/>
+                <w:bCs/>
+                <w:sz w:val="24"/>
+                <w:szCs w:val="24"/>
+              </w:rPr>
+            </w:pPr>
+            <w:r>
+              <w:rPr>
+                <w:rFonts w:ascii="Arial Narrow" w:hAnsi="Arial Narrow"/>
+                <w:bCs/>
+                <w:sz w:val="21"/>
+                <w:szCs w:val="21"/>
+              </w:rPr>
+              <w:t>Por hacer: mejorar diseño grafico</w:t>
+            </w:r>
           </w:p>
         </w:tc>
       </w:tr>
@@ -2158,6 +2589,7 @@
                 <w:sz w:val="24"/>
                 <w:szCs w:val="24"/>
               </w:rPr>
+              <w:lastRenderedPageBreak/>
               <w:t xml:space="preserve">Políticas de reversión de pago </w:t>
             </w:r>
           </w:p>
@@ -2380,17 +2812,7 @@
                 <w:sz w:val="24"/>
                 <w:szCs w:val="24"/>
               </w:rPr>
-              <w:t xml:space="preserve">declara ser mayor de edad y que cuenta con la capacidad para realizar </w:t>
-            </w:r>
-            <w:r>
-              <w:rPr>
-                <w:rFonts w:ascii="Arial Narrow" w:hAnsi="Arial Narrow"/>
-                <w:bCs/>
-                <w:sz w:val="24"/>
-                <w:szCs w:val="24"/>
-              </w:rPr>
-              <w:lastRenderedPageBreak/>
-              <w:t xml:space="preserve">esta </w:t>
+              <w:t xml:space="preserve">declara ser mayor de edad y que cuenta con la capacidad para realizar esta </w:t>
             </w:r>
             <w:r>
               <w:rPr>
@@ -2470,6 +2892,50 @@
                 <w:szCs w:val="24"/>
               </w:rPr>
             </w:pPr>
+            <w:r>
+              <w:rPr>
+                <w:rFonts w:ascii="Arial Narrow" w:hAnsi="Arial Narrow"/>
+                <w:b/>
+                <w:noProof/>
+                <w:sz w:val="24"/>
+                <w:szCs w:val="24"/>
+              </w:rPr>
+              <w:drawing>
+                <wp:inline distT="0" distB="0" distL="0" distR="0" wp14:anchorId="749E2CA0" wp14:editId="3F835A2F">
+                  <wp:extent cx="3742551" cy="2940148"/>
+                  <wp:effectExtent l="0" t="0" r="4445" b="0"/>
+                  <wp:docPr id="8" name="Imagen 8"/>
+                  <wp:cNvGraphicFramePr>
+                    <a:graphicFrameLocks xmlns:a="http://schemas.openxmlformats.org/drawingml/2006/main" noChangeAspect="1"/>
+                  </wp:cNvGraphicFramePr>
+                  <a:graphic xmlns:a="http://schemas.openxmlformats.org/drawingml/2006/main">
+                    <a:graphicData uri="http://schemas.openxmlformats.org/drawingml/2006/picture">
+                      <pic:pic xmlns:pic="http://schemas.openxmlformats.org/drawingml/2006/picture">
+                        <pic:nvPicPr>
+                          <pic:cNvPr id="1" name=""/>
+                          <pic:cNvPicPr/>
+                        </pic:nvPicPr>
+                        <pic:blipFill>
+                          <a:blip r:embed="rId8"/>
+                          <a:stretch>
+                            <a:fillRect/>
+                          </a:stretch>
+                        </pic:blipFill>
+                        <pic:spPr>
+                          <a:xfrm>
+                            <a:off x="0" y="0"/>
+                            <a:ext cx="3762432" cy="2955766"/>
+                          </a:xfrm>
+                          <a:prstGeom prst="rect">
+                            <a:avLst/>
+                          </a:prstGeom>
+                        </pic:spPr>
+                      </pic:pic>
+                    </a:graphicData>
+                  </a:graphic>
+                </wp:inline>
+              </w:drawing>
+            </w:r>
           </w:p>
         </w:tc>
       </w:tr>
@@ -2569,7 +3035,17 @@
                 <w:sz w:val="24"/>
                 <w:szCs w:val="24"/>
               </w:rPr>
-              <w:t>Cuando se celebren contratos de adhesión, el productor y/o proveedor está obligado a la entrega de constancia escrita y términos de la operación al consumidor a más tardar dentro de los tres (3) días siguientes a la solicitud. El productor deberá dejar constancia de la aceptación del adherente a las condiciones generales. El Gobierno Nacional reglamentará las condiciones bajo las cuales se deberá cumplir con lo previsto en este artículo.</w:t>
+              <w:t xml:space="preserve">Cuando se celebren contratos de adhesión, el productor y/o proveedor está obligado a la entrega de constancia escrita y términos de la operación al consumidor a más tardar </w:t>
+            </w:r>
+            <w:r>
+              <w:rPr>
+                <w:rFonts w:ascii="Arial Narrow" w:hAnsi="Arial Narrow" w:cs="Arial"/>
+                <w:color w:val="4B4949"/>
+                <w:sz w:val="24"/>
+                <w:szCs w:val="24"/>
+              </w:rPr>
+              <w:lastRenderedPageBreak/>
+              <w:t>dentro de los tres (3) días siguientes a la solicitud. El productor deberá dejar constancia de la aceptación del adherente a las condiciones generales. El Gobierno Nacional reglamentará las condiciones bajo las cuales se deberá cumplir con lo previsto en este artículo.</w:t>
             </w:r>
           </w:p>
         </w:tc>
@@ -2594,6 +3070,7 @@
                 <w:sz w:val="24"/>
                 <w:szCs w:val="24"/>
               </w:rPr>
+              <w:lastRenderedPageBreak/>
               <w:t>En estos casos se sugiere</w:t>
             </w:r>
             <w:r>
@@ -2653,7 +3130,6 @@
                 <w:sz w:val="24"/>
                 <w:szCs w:val="24"/>
               </w:rPr>
-              <w:lastRenderedPageBreak/>
               <w:t>Mantener los registros necesarios y poner en conocimiento del consumidor, el asiento de su transacción y la identidad del proveedor y del productor del bien.</w:t>
             </w:r>
           </w:p>
@@ -2906,6 +3382,7 @@
                 <w:szCs w:val="24"/>
                 <w:lang w:val="es-CO"/>
               </w:rPr>
+              <w:lastRenderedPageBreak/>
               <w:t>Medidas conducentes a la supresión de identidad de los titulares.</w:t>
             </w:r>
           </w:p>
@@ -3075,7 +3552,6 @@
                 <w:sz w:val="24"/>
                 <w:szCs w:val="24"/>
               </w:rPr>
-              <w:lastRenderedPageBreak/>
               <w:t xml:space="preserve">Prueba de la autorización </w:t>
             </w:r>
             <w:r>
@@ -3367,7 +3843,17 @@
                 <w:sz w:val="24"/>
                 <w:szCs w:val="24"/>
               </w:rPr>
-              <w:t>La identificación, dirección física o electrónica y teléfono del Responsable del Tratamiento.</w:t>
+              <w:t xml:space="preserve">La identificación, dirección física o electrónica y teléfono </w:t>
+            </w:r>
+            <w:r>
+              <w:rPr>
+                <w:rFonts w:ascii="Arial Narrow" w:hAnsi="Arial Narrow" w:cs="Arial"/>
+                <w:color w:val="4B4949"/>
+                <w:sz w:val="24"/>
+                <w:szCs w:val="24"/>
+              </w:rPr>
+              <w:lastRenderedPageBreak/>
+              <w:t>del Responsable del Tratamiento.</w:t>
             </w:r>
           </w:p>
         </w:tc>
@@ -3392,6 +3878,7 @@
                 <w:sz w:val="24"/>
                 <w:szCs w:val="24"/>
               </w:rPr>
+              <w:lastRenderedPageBreak/>
               <w:t>Aplicar los cambios respectivos dentro de la página</w:t>
             </w:r>
           </w:p>
@@ -3616,17 +4103,7 @@
                 <w:sz w:val="24"/>
                 <w:szCs w:val="24"/>
               </w:rPr>
-              <w:t xml:space="preserve">la </w:t>
-            </w:r>
-            <w:r>
-              <w:rPr>
-                <w:rFonts w:ascii="Arial Narrow" w:hAnsi="Arial Narrow"/>
-                <w:bCs/>
-                <w:sz w:val="24"/>
-                <w:szCs w:val="24"/>
-              </w:rPr>
-              <w:lastRenderedPageBreak/>
-              <w:t>receta una vez se termine con las transacciones</w:t>
+              <w:t>la receta una vez se termine con las transacciones</w:t>
             </w:r>
           </w:p>
         </w:tc>

</xml_diff>